<commit_message>
Challenges part is added
</commit_message>
<xml_diff>
--- a/Final Report/Final Report 1.4.docx
+++ b/Final Report/Final Report 1.4.docx
@@ -636,14 +636,12 @@
         </w:rPr>
         <w:t xml:space="preserve">However, using this circuit to directly drive the IGBT would be impossible since TL494 </w:t>
       </w:r>
-      <w:proofErr w:type="spellStart"/>
       <w:r>
         <w:rPr>
           <w:rFonts w:asciiTheme="majorHAnsi" w:hAnsiTheme="majorHAnsi" w:cs="Arial"/>
         </w:rPr>
-        <w:t>can not</w:t>
-      </w:r>
-      <w:proofErr w:type="spellEnd"/>
+        <w:t>cannot</w:t>
+      </w:r>
       <w:r>
         <w:rPr>
           <w:rFonts w:asciiTheme="majorHAnsi" w:hAnsiTheme="majorHAnsi" w:cs="Arial"/>
@@ -883,7 +881,7 @@
       <w:r>
         <w:rPr>
           <w:noProof/>
-          <w:lang w:eastAsia="tr-TR"/>
+          <w:lang w:val="tr-TR" w:eastAsia="tr-TR"/>
         </w:rPr>
         <w:drawing>
           <wp:inline distT="0" distB="0" distL="0" distR="0" wp14:anchorId="4C220634" wp14:editId="0502B431">
@@ -949,7 +947,7 @@
       <w:r>
         <w:rPr>
           <w:noProof/>
-          <w:lang w:eastAsia="tr-TR"/>
+          <w:lang w:val="tr-TR" w:eastAsia="tr-TR"/>
         </w:rPr>
         <w:drawing>
           <wp:inline distT="0" distB="0" distL="0" distR="0" wp14:anchorId="624D3448" wp14:editId="23587BBD">
@@ -1062,7 +1060,7 @@
       <w:r>
         <w:rPr>
           <w:noProof/>
-          <w:lang w:eastAsia="tr-TR"/>
+          <w:lang w:val="tr-TR" w:eastAsia="tr-TR"/>
         </w:rPr>
         <w:drawing>
           <wp:inline distT="0" distB="0" distL="0" distR="0" wp14:anchorId="744CB622" wp14:editId="3DF43D5F">
@@ -1136,7 +1134,7 @@
       <w:r>
         <w:rPr>
           <w:noProof/>
-          <w:lang w:eastAsia="tr-TR"/>
+          <w:lang w:val="tr-TR" w:eastAsia="tr-TR"/>
         </w:rPr>
         <w:drawing>
           <wp:inline distT="0" distB="0" distL="0" distR="0" wp14:anchorId="2DF0CF82" wp14:editId="0A55861F">
@@ -1843,10 +1841,7 @@
               <w:jc w:val="center"/>
             </w:pPr>
             <w:r>
-              <w:t>36MT160</w:t>
-            </w:r>
-            <w:r>
-              <w:t xml:space="preserve"> Bridge Diode</w:t>
+              <w:t>36MT160 Bridge Diode</w:t>
             </w:r>
           </w:p>
         </w:tc>
@@ -2234,12 +2229,7 @@
         <w:t xml:space="preserve">, causing extra 30.52 TL cost. </w:t>
       </w:r>
       <w:r>
-        <w:t xml:space="preserve"> There were also some components that we bought as backups such as a capacitor, but we did not need to use them. </w:t>
-      </w:r>
-      <w:bookmarkStart w:id="1" w:name="_GoBack"/>
-      <w:bookmarkEnd w:id="1"/>
-      <w:r>
-        <w:t>As a result, they were not included in the cost analysis.</w:t>
+        <w:t xml:space="preserve"> There were also some components that we bought as backups such as a capacitor, but we did not need to use them. As a result, they were not included in the cost analysis.</w:t>
       </w:r>
     </w:p>
     <w:p>
@@ -2259,6 +2249,88 @@
         </w:rPr>
         <w:t xml:space="preserve">Challenges </w:t>
       </w:r>
+    </w:p>
+    <w:p>
+      <w:pPr>
+        <w:ind w:left="360" w:firstLine="348"/>
+      </w:pPr>
+      <w:r>
+        <w:t xml:space="preserve">While we were moving from design of our project and simulations to implementation of the project, some extra issues that we needed to consider occurred.  Firstly, we had a PWM signal in our design which was created using mathematical blocks of Simulink. In addition, there was another simulation file that was generating PWM signal using 555 Timer. However, it was not possible to connect 555 circuit’s output directly to transistor’s gate since the output current </w:t>
+      </w:r>
+      <w:r>
+        <w:t xml:space="preserve">of 555 is not enough to charge and discharge transistor’s gate capacitance. To overcome this problem, we created our PWM signal with TL494 and we used TLP250 </w:t>
+      </w:r>
+      <w:proofErr w:type="spellStart"/>
+      <w:r>
+        <w:t>optocoupler</w:t>
+      </w:r>
+      <w:proofErr w:type="spellEnd"/>
+      <w:r>
+        <w:t>. These choices are described in detail in Design Choices part.</w:t>
+      </w:r>
+    </w:p>
+    <w:p>
+      <w:pPr>
+        <w:ind w:left="360" w:firstLine="348"/>
+      </w:pPr>
+      <w:r>
+        <w:t xml:space="preserve">Another challenge related to PWM signal was placement of gate driver.  We wanted to keep this path as short as possible in order to </w:t>
+      </w:r>
+      <w:r>
+        <w:t xml:space="preserve">keep inductance minimum. It would enable us to change current quicker, as PWM signal changes from positive to negative. However, it was not as easy as it sounded since we wanted to keep freewheeling diode to IGBT as well and we did not want their heat sink’s to touch each other for thermal isolation. As a result, we came up with an optimum layout of our design, which can be seen in the </w:t>
+      </w:r>
+      <w:r>
+        <w:t>figure that</w:t>
+      </w:r>
+      <w:r>
+        <w:t xml:space="preserve"> operated very well.</w:t>
+      </w:r>
+    </w:p>
+    <w:p>
+      <w:pPr>
+        <w:ind w:left="360" w:firstLine="348"/>
+      </w:pPr>
+      <w:r>
+        <w:t xml:space="preserve">Final issue that we had to deal with regarding PWM generation was related to </w:t>
+      </w:r>
+      <w:proofErr w:type="spellStart"/>
+      <w:r>
+        <w:t>optocoupler</w:t>
+      </w:r>
+      <w:proofErr w:type="spellEnd"/>
+      <w:r>
+        <w:t xml:space="preserve"> circuitry. Although it operated properly once the circuit is created, it failed after some time and IC burned down. This happened twice to us</w:t>
+      </w:r>
+      <w:r>
+        <w:t xml:space="preserve">, which was problematic for robust operation. After some research, we found that placing a 10 </w:t>
+      </w:r>
+      <w:proofErr w:type="spellStart"/>
+      <w:proofErr w:type="gramStart"/>
+      <w:r>
+        <w:t>nF</w:t>
+      </w:r>
+      <w:proofErr w:type="spellEnd"/>
+      <w:proofErr w:type="gramEnd"/>
+      <w:r>
+        <w:t xml:space="preserve"> capacitor between ground and IC is the solution to our problem.</w:t>
+      </w:r>
+    </w:p>
+    <w:p>
+      <w:pPr>
+        <w:ind w:left="360" w:firstLine="348"/>
+      </w:pPr>
+      <w:r>
+        <w:t xml:space="preserve">When the circuit is de-energized, there was remaining energy stored energy in DC link capacitor. It could be problematic while we were still implementing the project since the capacitor could be discharged from some unwanted path due to contacts. To solve this, we </w:t>
+      </w:r>
+      <w:r>
+        <w:lastRenderedPageBreak/>
+        <w:t xml:space="preserve">considered adding a stone resistor in parallel with the capacitor. It worked well in terms of discharging but caused another problem in terms of heating. It was creating excessive heating, especially during AC machine was feeding </w:t>
+      </w:r>
+      <w:r>
+        <w:t xml:space="preserve">kettle. In long operations, it could have risen component temperatures above rated values. Consequently, we disconnected stone resistor which caused slower discharge of capacitor in return of better thermal design. </w:t>
+      </w:r>
+      <w:bookmarkStart w:id="1" w:name="_GoBack"/>
+      <w:bookmarkEnd w:id="1"/>
     </w:p>
     <w:p>
       <w:pPr>
@@ -4520,7 +4592,7 @@
   <a:extraClrSchemeLst/>
   <a:extLst>
     <a:ext uri="{05A4C25C-085E-4340-85A3-A5531E510DB2}">
-      <thm15:themeFamily xmlns:thm15="http://schemas.microsoft.com/office/thememl/2012/main" xmlns="" name="Office Theme" id="{62F939B6-93AF-4DB8-9C6B-D6C7DFDC589F}" vid="{4A3C46E8-61CC-4603-A589-7422A47A8E4A}"/>
+      <thm15:themeFamily xmlns="" xmlns:thm15="http://schemas.microsoft.com/office/thememl/2012/main" name="Office Theme" id="{62F939B6-93AF-4DB8-9C6B-D6C7DFDC589F}" vid="{4A3C46E8-61CC-4603-A589-7422A47A8E4A}"/>
     </a:ext>
   </a:extLst>
 </a:theme>
@@ -4531,7 +4603,7 @@
 </file>
 
 <file path=customXml/itemProps1.xml><?xml version="1.0" encoding="utf-8"?>
-<ds:datastoreItem xmlns:ds="http://schemas.openxmlformats.org/officeDocument/2006/customXml" ds:itemID="{3E3B1156-B890-46FA-91B8-4340BA5703F0}">
+<ds:datastoreItem xmlns:ds="http://schemas.openxmlformats.org/officeDocument/2006/customXml" ds:itemID="{058293D2-928D-443D-BE5E-A5B353774AC9}">
   <ds:schemaRefs>
     <ds:schemaRef ds:uri="http://schemas.openxmlformats.org/officeDocument/2006/bibliography"/>
   </ds:schemaRefs>

</xml_diff>